<commit_message>
Update 9/17/2023 6:26PM EST
Updates as of 6:26PM EST on 9/17/2023.
</commit_message>
<xml_diff>
--- a/&TREASON PREVENTION SECURITY SYSTEMS/20230916 - Global United Defense, Inc. - Treason Prevention Security Systems - v1.0.1.2.docx
+++ b/&TREASON PREVENTION SECURITY SYSTEMS/20230916 - Global United Defense, Inc. - Treason Prevention Security Systems - v1.0.1.2.docx
@@ -191,7 +191,7 @@
           <w:sz w:val="28"/>
           <w:szCs w:val="28"/>
         </w:rPr>
-        <w:t>9/16/2023 1:31:36 PM</w:t>
+        <w:t>9/16/2023 4:14:47 PM</w:t>
       </w:r>
     </w:p>
     <w:p>
@@ -8129,6 +8129,80 @@
           <w:bCs/>
           <w:color w:val="FF0000"/>
         </w:rPr>
+        <w:t>PRO</w:t>
+      </w:r>
+      <w:r>
+        <w:rPr>
+          <w:b/>
+          <w:bCs/>
+          <w:color w:val="FF0000"/>
+        </w:rPr>
+        <w:t>FESSIONAL</w:t>
+      </w:r>
+      <w:r>
+        <w:rPr>
+          <w:b/>
+          <w:bCs/>
+        </w:rPr>
+        <w:t>;</w:t>
+      </w:r>
+      <w:proofErr w:type="gramEnd"/>
+    </w:p>
+    <w:p>
+      <w:pPr>
+        <w:ind w:left="360"/>
+        <w:jc w:val="both"/>
+        <w:rPr>
+          <w:b/>
+          <w:bCs/>
+        </w:rPr>
+      </w:pPr>
+      <w:r>
+        <w:tab/>
+      </w:r>
+      <w:r>
+        <w:rPr>
+          <w:u w:val="single"/>
+        </w:rPr>
+        <w:t>PREVENTION SECURITY SYSTEM</w:t>
+      </w:r>
+      <w:r>
+        <w:t>:</w:t>
+      </w:r>
+      <w:r>
+        <w:t xml:space="preserve"> </w:t>
+      </w:r>
+      <w:r>
+        <w:rPr>
+          <w:b/>
+          <w:bCs/>
+          <w:color w:val="FF0000"/>
+        </w:rPr>
+        <w:t xml:space="preserve">ANY </w:t>
+      </w:r>
+      <w:r>
+        <w:rPr>
+          <w:b/>
+          <w:bCs/>
+          <w:color w:val="FF0000"/>
+        </w:rPr>
+        <w:t>TREASO</w:t>
+      </w:r>
+      <w:r>
+        <w:rPr>
+          <w:b/>
+          <w:bCs/>
+          <w:color w:val="FF0000"/>
+        </w:rPr>
+        <w:t xml:space="preserve">NOUS </w:t>
+      </w:r>
+      <w:proofErr w:type="gramStart"/>
+      <w:r>
+        <w:rPr>
+          <w:b/>
+          <w:bCs/>
+          <w:color w:val="FF0000"/>
+        </w:rPr>
         <w:t>PROSECUTION</w:t>
       </w:r>
       <w:r>
@@ -8274,6 +8348,7 @@
         </w:rPr>
       </w:pPr>
       <w:r>
+        <w:lastRenderedPageBreak/>
         <w:tab/>
       </w:r>
       <w:r>
@@ -8332,7 +8407,6 @@
         </w:rPr>
       </w:pPr>
       <w:r>
-        <w:lastRenderedPageBreak/>
         <w:tab/>
       </w:r>
       <w:r>

</xml_diff>